<commit_message>
uploaded up to date report
</commit_message>
<xml_diff>
--- a/CompSec Project 2 Report.docx
+++ b/CompSec Project 2 Report.docx
@@ -85,8 +85,18 @@
           <w:szCs w:val="18"/>
         </w:rPr>
         <w:br/>
-        <w:t>iRAZpucx0gpkdRgl3r6XPcOruOw7TXRk+0P75DebKQ8HOPM6tnaITqNlempL/sXG</w:t>
-      </w:r>
+        <w:t>iRAZpucx0gpkdRgl3r6XPcOruOw7TXRk+0P75DebKQ8HOPM6tnaITqNlempL/</w:t>
+      </w:r>
+      <w:proofErr w:type="spellStart"/>
+      <w:r>
+        <w:rPr>
+          <w:color w:val="A9B7C6"/>
+          <w:sz w:val="18"/>
+          <w:szCs w:val="18"/>
+        </w:rPr>
+        <w:t>sXG</w:t>
+      </w:r>
+      <w:proofErr w:type="spellEnd"/>
       <w:r>
         <w:rPr>
           <w:color w:val="A9B7C6"/>
@@ -112,35 +122,100 @@
           <w:szCs w:val="18"/>
         </w:rPr>
         <w:br/>
-        <w:t>rSFvtNJ/l82YRVOU27zPLzSZjWAT+4UueHVwWUIlVa5Yh79a/uTWK6qDREnp/+pF</w:t>
-      </w:r>
-      <w:r>
-        <w:rPr>
-          <w:color w:val="A9B7C6"/>
-          <w:sz w:val="18"/>
-          <w:szCs w:val="18"/>
-        </w:rPr>
-        <w:br/>
-        <w:t>AhCxAkBiwWKyk0pYPg+UoFY5MZhzHoOahuEwQ3OhAMS/Y+EmiPZWnhJeGoA/kVsH</w:t>
-      </w:r>
-      <w:r>
-        <w:rPr>
-          <w:color w:val="A9B7C6"/>
-          <w:sz w:val="18"/>
-          <w:szCs w:val="18"/>
-        </w:rPr>
-        <w:br/>
-        <w:t>+Rx2Of5si8qwMg92IEJQQ/JQde4ZAkBILVnyYKoOlj9RCL4W+3kFb9/H/JKVpYsv</w:t>
-      </w:r>
-      <w:r>
-        <w:rPr>
-          <w:color w:val="A9B7C6"/>
-          <w:sz w:val="18"/>
-          <w:szCs w:val="18"/>
-        </w:rPr>
-        <w:br/>
-        <w:t>0Iv+qQ9yfYBZGhKKo/rLTKsGWZuEw+HjVajsdKDkYU9eYalZqHeBAkEArN2L/mqA</w:t>
-      </w:r>
+      </w:r>
+      <w:proofErr w:type="spellStart"/>
+      <w:r>
+        <w:rPr>
+          <w:color w:val="A9B7C6"/>
+          <w:sz w:val="18"/>
+          <w:szCs w:val="18"/>
+        </w:rPr>
+        <w:t>rSFvtNJ</w:t>
+      </w:r>
+      <w:proofErr w:type="spellEnd"/>
+      <w:r>
+        <w:rPr>
+          <w:color w:val="A9B7C6"/>
+          <w:sz w:val="18"/>
+          <w:szCs w:val="18"/>
+        </w:rPr>
+        <w:t>/l82YRVOU27zPLzSZjWAT+4UueHVwWUIlVa5Yh79a/uTWK6qDREnp/+pF</w:t>
+      </w:r>
+      <w:r>
+        <w:rPr>
+          <w:color w:val="A9B7C6"/>
+          <w:sz w:val="18"/>
+          <w:szCs w:val="18"/>
+        </w:rPr>
+        <w:br/>
+        <w:t>AhCxAkBiwWKyk0pYPg+UoFY5MZhzHoOahuEwQ3OhAMS/</w:t>
+      </w:r>
+      <w:proofErr w:type="spellStart"/>
+      <w:r>
+        <w:rPr>
+          <w:color w:val="A9B7C6"/>
+          <w:sz w:val="18"/>
+          <w:szCs w:val="18"/>
+        </w:rPr>
+        <w:t>Y+EmiPZWnhJeGoA</w:t>
+      </w:r>
+      <w:proofErr w:type="spellEnd"/>
+      <w:r>
+        <w:rPr>
+          <w:color w:val="A9B7C6"/>
+          <w:sz w:val="18"/>
+          <w:szCs w:val="18"/>
+        </w:rPr>
+        <w:t>/</w:t>
+      </w:r>
+      <w:proofErr w:type="spellStart"/>
+      <w:r>
+        <w:rPr>
+          <w:color w:val="A9B7C6"/>
+          <w:sz w:val="18"/>
+          <w:szCs w:val="18"/>
+        </w:rPr>
+        <w:t>kVsH</w:t>
+      </w:r>
+      <w:proofErr w:type="spellEnd"/>
+      <w:r>
+        <w:rPr>
+          <w:color w:val="A9B7C6"/>
+          <w:sz w:val="18"/>
+          <w:szCs w:val="18"/>
+        </w:rPr>
+        <w:br/>
+        <w:t>+Rx2Of5si8qwMg92IEJQQ/JQde4ZAkBILVnyYKoOlj9RCL4W+3kFb9/H/</w:t>
+      </w:r>
+      <w:proofErr w:type="spellStart"/>
+      <w:r>
+        <w:rPr>
+          <w:color w:val="A9B7C6"/>
+          <w:sz w:val="18"/>
+          <w:szCs w:val="18"/>
+        </w:rPr>
+        <w:t>JKVpYsv</w:t>
+      </w:r>
+      <w:proofErr w:type="spellEnd"/>
+      <w:r>
+        <w:rPr>
+          <w:color w:val="A9B7C6"/>
+          <w:sz w:val="18"/>
+          <w:szCs w:val="18"/>
+        </w:rPr>
+        <w:br/>
+        <w:t>0Iv+qQ9yfYBZGhKKo/rLTKsGWZuEw+HjVajsdKDkYU9eYalZqHeBAkEArN2L/</w:t>
+      </w:r>
+      <w:proofErr w:type="spellStart"/>
+      <w:r>
+        <w:rPr>
+          <w:color w:val="A9B7C6"/>
+          <w:sz w:val="18"/>
+          <w:szCs w:val="18"/>
+        </w:rPr>
+        <w:t>mqA</w:t>
+      </w:r>
+      <w:proofErr w:type="spellEnd"/>
       <w:r>
         <w:rPr>
           <w:color w:val="A9B7C6"/>
@@ -157,7 +232,24 @@
           <w:szCs w:val="18"/>
         </w:rPr>
         <w:br/>
-        <w:t>gILXlkQ/+TOH0A==</w:t>
+      </w:r>
+      <w:proofErr w:type="spellStart"/>
+      <w:r>
+        <w:rPr>
+          <w:color w:val="A9B7C6"/>
+          <w:sz w:val="18"/>
+          <w:szCs w:val="18"/>
+        </w:rPr>
+        <w:t>gILXlkQ</w:t>
+      </w:r>
+      <w:proofErr w:type="spellEnd"/>
+      <w:r>
+        <w:rPr>
+          <w:color w:val="A9B7C6"/>
+          <w:sz w:val="18"/>
+          <w:szCs w:val="18"/>
+        </w:rPr>
+        <w:t>/+TOH0A==</w:t>
       </w:r>
       <w:r>
         <w:rPr>
@@ -213,7 +305,25 @@
           <w:szCs w:val="18"/>
         </w:rPr>
         <w:br/>
-        <w:t>xIY1FTg9FlSgWybK0vq0RioOrMNM1/Py/f6vZCoe3+CbPXvuuuXRobS2uBlKjuPV</w:t>
+        <w:t>xIY1FTg9FlSgWybK0vq0RioOrMNM1/</w:t>
+      </w:r>
+      <w:proofErr w:type="spellStart"/>
+      <w:r>
+        <w:rPr>
+          <w:color w:val="A9B7C6"/>
+          <w:sz w:val="18"/>
+          <w:szCs w:val="18"/>
+        </w:rPr>
+        <w:t>Py</w:t>
+      </w:r>
+      <w:proofErr w:type="spellEnd"/>
+      <w:r>
+        <w:rPr>
+          <w:color w:val="A9B7C6"/>
+          <w:sz w:val="18"/>
+          <w:szCs w:val="18"/>
+        </w:rPr>
+        <w:t>/f6vZCoe3+CbPXvuuuXRobS2uBlKjuPV</w:t>
       </w:r>
       <w:r>
         <w:rPr>
@@ -527,6 +637,7 @@
           <w:id w:val="200209061"/>
           <w:citation/>
         </w:sdtPr>
+        <w:sdtEndPr/>
         <w:sdtContent>
           <w:r>
             <w:fldChar w:fldCharType="begin"/>
@@ -990,7 +1101,23 @@
       </w:pPr>
       <w:r>
         <w:lastRenderedPageBreak/>
-        <w:t>I was able to run both MultiEchoServer and EchoClient from my IDE. The client echoed everything I typed into the console. Here is a screenshot:</w:t>
+        <w:t xml:space="preserve">I was able to run both </w:t>
+      </w:r>
+      <w:proofErr w:type="spellStart"/>
+      <w:r>
+        <w:t>MultiEchoServer</w:t>
+      </w:r>
+      <w:proofErr w:type="spellEnd"/>
+      <w:r>
+        <w:t xml:space="preserve"> and </w:t>
+      </w:r>
+      <w:proofErr w:type="spellStart"/>
+      <w:r>
+        <w:t>EchoClient</w:t>
+      </w:r>
+      <w:proofErr w:type="spellEnd"/>
+      <w:r>
+        <w:t xml:space="preserve"> from my IDE. The client echoed everything I typed into the console. Here is a screenshot:</w:t>
       </w:r>
     </w:p>
     <w:p>
@@ -1147,8 +1274,6 @@
       <w:r>
         <w:t>I did not have to make any changes to my VM settings. I just plugged in the IP of my work PC and it connected.</w:t>
       </w:r>
-      <w:bookmarkStart w:id="0" w:name="_GoBack"/>
-      <w:bookmarkEnd w:id="0"/>
     </w:p>
     <w:p>
       <w:pPr>
@@ -1163,6 +1288,1275 @@
           <w:numId w:val="1"/>
         </w:numPr>
       </w:pPr>
+      <w:r>
+        <w:t>Here is the code I added to get the encryption working both ways:</w:t>
+      </w:r>
+    </w:p>
+    <w:p/>
+    <w:p/>
+    <w:p>
+      <w:pPr>
+        <w:pStyle w:val="ListParagraph"/>
+        <w:jc w:val="center"/>
+      </w:pPr>
+      <w:r>
+        <w:lastRenderedPageBreak/>
+        <w:t>On the server side</w:t>
+      </w:r>
+    </w:p>
+    <w:p>
+      <w:pPr>
+        <w:pStyle w:val="ListParagraph"/>
+        <w:shd w:val="clear" w:color="auto" w:fill="2B2B2B"/>
+        <w:tabs>
+          <w:tab w:val="left" w:pos="916"/>
+          <w:tab w:val="left" w:pos="1832"/>
+          <w:tab w:val="left" w:pos="2748"/>
+          <w:tab w:val="left" w:pos="3664"/>
+          <w:tab w:val="left" w:pos="4580"/>
+          <w:tab w:val="left" w:pos="5496"/>
+          <w:tab w:val="left" w:pos="6412"/>
+          <w:tab w:val="left" w:pos="7328"/>
+          <w:tab w:val="left" w:pos="8244"/>
+          <w:tab w:val="left" w:pos="9160"/>
+          <w:tab w:val="left" w:pos="10076"/>
+          <w:tab w:val="left" w:pos="10992"/>
+          <w:tab w:val="left" w:pos="11908"/>
+          <w:tab w:val="left" w:pos="12824"/>
+          <w:tab w:val="left" w:pos="13740"/>
+          <w:tab w:val="left" w:pos="14656"/>
+        </w:tabs>
+        <w:spacing w:after="0" w:line="240" w:lineRule="auto"/>
+        <w:rPr>
+          <w:rFonts w:ascii="Courier New" w:eastAsia="Times New Roman" w:hAnsi="Courier New" w:cs="Courier New"/>
+          <w:color w:val="A9B7C6"/>
+          <w:sz w:val="18"/>
+          <w:szCs w:val="18"/>
+        </w:rPr>
+      </w:pPr>
+      <w:r>
+        <w:rPr>
+          <w:rFonts w:ascii="Courier New" w:eastAsia="Times New Roman" w:hAnsi="Courier New" w:cs="Courier New"/>
+          <w:i/>
+          <w:iCs/>
+          <w:color w:val="629755"/>
+          <w:sz w:val="18"/>
+          <w:szCs w:val="18"/>
+        </w:rPr>
+        <w:t>/** ADDED CODE FOR ENCRYPTING RESPONSE **/</w:t>
+      </w:r>
+      <w:r>
+        <w:rPr>
+          <w:rFonts w:ascii="Courier New" w:eastAsia="Times New Roman" w:hAnsi="Courier New" w:cs="Courier New"/>
+          <w:i/>
+          <w:iCs/>
+          <w:color w:val="629755"/>
+          <w:sz w:val="18"/>
+          <w:szCs w:val="18"/>
+        </w:rPr>
+        <w:br/>
+      </w:r>
+      <w:proofErr w:type="spellStart"/>
+      <w:r>
+        <w:rPr>
+          <w:rFonts w:ascii="Courier New" w:eastAsia="Times New Roman" w:hAnsi="Courier New" w:cs="Courier New"/>
+          <w:color w:val="A9B7C6"/>
+          <w:sz w:val="18"/>
+          <w:szCs w:val="18"/>
+        </w:rPr>
+        <w:t>cipher.init</w:t>
+      </w:r>
+      <w:proofErr w:type="spellEnd"/>
+      <w:r>
+        <w:rPr>
+          <w:rFonts w:ascii="Courier New" w:eastAsia="Times New Roman" w:hAnsi="Courier New" w:cs="Courier New"/>
+          <w:color w:val="A9B7C6"/>
+          <w:sz w:val="18"/>
+          <w:szCs w:val="18"/>
+        </w:rPr>
+        <w:t>(</w:t>
+      </w:r>
+      <w:proofErr w:type="spellStart"/>
+      <w:r>
+        <w:rPr>
+          <w:rFonts w:ascii="Courier New" w:eastAsia="Times New Roman" w:hAnsi="Courier New" w:cs="Courier New"/>
+          <w:color w:val="A9B7C6"/>
+          <w:sz w:val="18"/>
+          <w:szCs w:val="18"/>
+        </w:rPr>
+        <w:t>Cipher.</w:t>
+      </w:r>
+      <w:r>
+        <w:rPr>
+          <w:rFonts w:ascii="Courier New" w:eastAsia="Times New Roman" w:hAnsi="Courier New" w:cs="Courier New"/>
+          <w:i/>
+          <w:iCs/>
+          <w:color w:val="9876AA"/>
+          <w:sz w:val="18"/>
+          <w:szCs w:val="18"/>
+        </w:rPr>
+        <w:t>ENCRYPT_MODE</w:t>
+      </w:r>
+      <w:proofErr w:type="spellEnd"/>
+      <w:r>
+        <w:rPr>
+          <w:rFonts w:ascii="Courier New" w:eastAsia="Times New Roman" w:hAnsi="Courier New" w:cs="Courier New"/>
+          <w:color w:val="CC7832"/>
+          <w:sz w:val="18"/>
+          <w:szCs w:val="18"/>
+        </w:rPr>
+        <w:t xml:space="preserve">, </w:t>
+      </w:r>
+      <w:proofErr w:type="spellStart"/>
+      <w:r>
+        <w:rPr>
+          <w:rFonts w:ascii="Courier New" w:eastAsia="Times New Roman" w:hAnsi="Courier New" w:cs="Courier New"/>
+          <w:color w:val="A9B7C6"/>
+          <w:sz w:val="18"/>
+          <w:szCs w:val="18"/>
+        </w:rPr>
+        <w:t>secretKey</w:t>
+      </w:r>
+      <w:proofErr w:type="spellEnd"/>
+      <w:r>
+        <w:rPr>
+          <w:rFonts w:ascii="Courier New" w:eastAsia="Times New Roman" w:hAnsi="Courier New" w:cs="Courier New"/>
+          <w:color w:val="CC7832"/>
+          <w:sz w:val="18"/>
+          <w:szCs w:val="18"/>
+        </w:rPr>
+        <w:t xml:space="preserve">, new </w:t>
+      </w:r>
+      <w:proofErr w:type="spellStart"/>
+      <w:r>
+        <w:rPr>
+          <w:rFonts w:ascii="Courier New" w:eastAsia="Times New Roman" w:hAnsi="Courier New" w:cs="Courier New"/>
+          <w:color w:val="A9B7C6"/>
+          <w:sz w:val="18"/>
+          <w:szCs w:val="18"/>
+        </w:rPr>
+        <w:t>IvParameterSpec</w:t>
+      </w:r>
+      <w:proofErr w:type="spellEnd"/>
+      <w:r>
+        <w:rPr>
+          <w:rFonts w:ascii="Courier New" w:eastAsia="Times New Roman" w:hAnsi="Courier New" w:cs="Courier New"/>
+          <w:color w:val="A9B7C6"/>
+          <w:sz w:val="18"/>
+          <w:szCs w:val="18"/>
+        </w:rPr>
+        <w:t>(iv))</w:t>
+      </w:r>
+      <w:r>
+        <w:rPr>
+          <w:rFonts w:ascii="Courier New" w:eastAsia="Times New Roman" w:hAnsi="Courier New" w:cs="Courier New"/>
+          <w:color w:val="CC7832"/>
+          <w:sz w:val="18"/>
+          <w:szCs w:val="18"/>
+        </w:rPr>
+        <w:t>;</w:t>
+      </w:r>
+      <w:r>
+        <w:rPr>
+          <w:rFonts w:ascii="Courier New" w:eastAsia="Times New Roman" w:hAnsi="Courier New" w:cs="Courier New"/>
+          <w:color w:val="CC7832"/>
+          <w:sz w:val="18"/>
+          <w:szCs w:val="18"/>
+        </w:rPr>
+        <w:br/>
+      </w:r>
+      <w:proofErr w:type="spellStart"/>
+      <w:r>
+        <w:rPr>
+          <w:rFonts w:ascii="Courier New" w:eastAsia="Times New Roman" w:hAnsi="Courier New" w:cs="Courier New"/>
+          <w:color w:val="A9B7C6"/>
+          <w:sz w:val="18"/>
+          <w:szCs w:val="18"/>
+        </w:rPr>
+        <w:t>encryptedByte</w:t>
+      </w:r>
+      <w:proofErr w:type="spellEnd"/>
+      <w:r>
+        <w:rPr>
+          <w:rFonts w:ascii="Courier New" w:eastAsia="Times New Roman" w:hAnsi="Courier New" w:cs="Courier New"/>
+          <w:color w:val="A9B7C6"/>
+          <w:sz w:val="18"/>
+          <w:szCs w:val="18"/>
+        </w:rPr>
+        <w:t xml:space="preserve"> = </w:t>
+      </w:r>
+      <w:proofErr w:type="spellStart"/>
+      <w:r>
+        <w:rPr>
+          <w:rFonts w:ascii="Courier New" w:eastAsia="Times New Roman" w:hAnsi="Courier New" w:cs="Courier New"/>
+          <w:color w:val="A9B7C6"/>
+          <w:sz w:val="18"/>
+          <w:szCs w:val="18"/>
+        </w:rPr>
+        <w:t>cipher.doFinal</w:t>
+      </w:r>
+      <w:proofErr w:type="spellEnd"/>
+      <w:r>
+        <w:rPr>
+          <w:rFonts w:ascii="Courier New" w:eastAsia="Times New Roman" w:hAnsi="Courier New" w:cs="Courier New"/>
+          <w:color w:val="A9B7C6"/>
+          <w:sz w:val="18"/>
+          <w:szCs w:val="18"/>
+        </w:rPr>
+        <w:t>(</w:t>
+      </w:r>
+      <w:proofErr w:type="spellStart"/>
+      <w:r>
+        <w:rPr>
+          <w:rFonts w:ascii="Courier New" w:eastAsia="Times New Roman" w:hAnsi="Courier New" w:cs="Courier New"/>
+          <w:color w:val="A9B7C6"/>
+          <w:sz w:val="18"/>
+          <w:szCs w:val="18"/>
+        </w:rPr>
+        <w:t>str.getBytes</w:t>
+      </w:r>
+      <w:proofErr w:type="spellEnd"/>
+      <w:r>
+        <w:rPr>
+          <w:rFonts w:ascii="Courier New" w:eastAsia="Times New Roman" w:hAnsi="Courier New" w:cs="Courier New"/>
+          <w:color w:val="A9B7C6"/>
+          <w:sz w:val="18"/>
+          <w:szCs w:val="18"/>
+        </w:rPr>
+        <w:t>())</w:t>
+      </w:r>
+      <w:r>
+        <w:rPr>
+          <w:rFonts w:ascii="Courier New" w:eastAsia="Times New Roman" w:hAnsi="Courier New" w:cs="Courier New"/>
+          <w:color w:val="CC7832"/>
+          <w:sz w:val="18"/>
+          <w:szCs w:val="18"/>
+        </w:rPr>
+        <w:t>;</w:t>
+      </w:r>
+      <w:r>
+        <w:rPr>
+          <w:rFonts w:ascii="Courier New" w:eastAsia="Times New Roman" w:hAnsi="Courier New" w:cs="Courier New"/>
+          <w:color w:val="CC7832"/>
+          <w:sz w:val="18"/>
+          <w:szCs w:val="18"/>
+        </w:rPr>
+        <w:br/>
+      </w:r>
+      <w:proofErr w:type="spellStart"/>
+      <w:r>
+        <w:rPr>
+          <w:rFonts w:ascii="Courier New" w:eastAsia="Times New Roman" w:hAnsi="Courier New" w:cs="Courier New"/>
+          <w:color w:val="A9B7C6"/>
+          <w:sz w:val="18"/>
+          <w:szCs w:val="18"/>
+        </w:rPr>
+        <w:t>objectOutput.writeObject</w:t>
+      </w:r>
+      <w:proofErr w:type="spellEnd"/>
+      <w:r>
+        <w:rPr>
+          <w:rFonts w:ascii="Courier New" w:eastAsia="Times New Roman" w:hAnsi="Courier New" w:cs="Courier New"/>
+          <w:color w:val="A9B7C6"/>
+          <w:sz w:val="18"/>
+          <w:szCs w:val="18"/>
+        </w:rPr>
+        <w:t>(</w:t>
+      </w:r>
+      <w:proofErr w:type="spellStart"/>
+      <w:r>
+        <w:rPr>
+          <w:rFonts w:ascii="Courier New" w:eastAsia="Times New Roman" w:hAnsi="Courier New" w:cs="Courier New"/>
+          <w:color w:val="A9B7C6"/>
+          <w:sz w:val="18"/>
+          <w:szCs w:val="18"/>
+        </w:rPr>
+        <w:t>encryptedByte</w:t>
+      </w:r>
+      <w:proofErr w:type="spellEnd"/>
+      <w:r>
+        <w:rPr>
+          <w:rFonts w:ascii="Courier New" w:eastAsia="Times New Roman" w:hAnsi="Courier New" w:cs="Courier New"/>
+          <w:color w:val="A9B7C6"/>
+          <w:sz w:val="18"/>
+          <w:szCs w:val="18"/>
+        </w:rPr>
+        <w:t>)</w:t>
+      </w:r>
+      <w:r>
+        <w:rPr>
+          <w:rFonts w:ascii="Courier New" w:eastAsia="Times New Roman" w:hAnsi="Courier New" w:cs="Courier New"/>
+          <w:color w:val="CC7832"/>
+          <w:sz w:val="18"/>
+          <w:szCs w:val="18"/>
+        </w:rPr>
+        <w:t>;</w:t>
+      </w:r>
+      <w:r>
+        <w:rPr>
+          <w:rFonts w:ascii="Courier New" w:eastAsia="Times New Roman" w:hAnsi="Courier New" w:cs="Courier New"/>
+          <w:color w:val="CC7832"/>
+          <w:sz w:val="18"/>
+          <w:szCs w:val="18"/>
+        </w:rPr>
+        <w:br/>
+      </w:r>
+      <w:proofErr w:type="spellStart"/>
+      <w:r>
+        <w:rPr>
+          <w:rFonts w:ascii="Courier New" w:eastAsia="Times New Roman" w:hAnsi="Courier New" w:cs="Courier New"/>
+          <w:color w:val="A9B7C6"/>
+          <w:sz w:val="18"/>
+          <w:szCs w:val="18"/>
+        </w:rPr>
+        <w:t>objectOutput.flush</w:t>
+      </w:r>
+      <w:proofErr w:type="spellEnd"/>
+      <w:r>
+        <w:rPr>
+          <w:rFonts w:ascii="Courier New" w:eastAsia="Times New Roman" w:hAnsi="Courier New" w:cs="Courier New"/>
+          <w:color w:val="A9B7C6"/>
+          <w:sz w:val="18"/>
+          <w:szCs w:val="18"/>
+        </w:rPr>
+        <w:t>()</w:t>
+      </w:r>
+      <w:r>
+        <w:rPr>
+          <w:rFonts w:ascii="Courier New" w:eastAsia="Times New Roman" w:hAnsi="Courier New" w:cs="Courier New"/>
+          <w:color w:val="CC7832"/>
+          <w:sz w:val="18"/>
+          <w:szCs w:val="18"/>
+        </w:rPr>
+        <w:t>;</w:t>
+      </w:r>
+      <w:r>
+        <w:rPr>
+          <w:rFonts w:ascii="Courier New" w:eastAsia="Times New Roman" w:hAnsi="Courier New" w:cs="Courier New"/>
+          <w:color w:val="CC7832"/>
+          <w:sz w:val="18"/>
+          <w:szCs w:val="18"/>
+        </w:rPr>
+        <w:br/>
+      </w:r>
+      <w:r>
+        <w:rPr>
+          <w:rFonts w:ascii="Courier New" w:eastAsia="Times New Roman" w:hAnsi="Courier New" w:cs="Courier New"/>
+          <w:color w:val="A9B7C6"/>
+          <w:sz w:val="18"/>
+          <w:szCs w:val="18"/>
+        </w:rPr>
+        <w:t>iv = (</w:t>
+      </w:r>
+      <w:r>
+        <w:rPr>
+          <w:rFonts w:ascii="Courier New" w:eastAsia="Times New Roman" w:hAnsi="Courier New" w:cs="Courier New"/>
+          <w:color w:val="CC7832"/>
+          <w:sz w:val="18"/>
+          <w:szCs w:val="18"/>
+        </w:rPr>
+        <w:t>byte</w:t>
+      </w:r>
+      <w:r>
+        <w:rPr>
+          <w:rFonts w:ascii="Courier New" w:eastAsia="Times New Roman" w:hAnsi="Courier New" w:cs="Courier New"/>
+          <w:color w:val="A9B7C6"/>
+          <w:sz w:val="18"/>
+          <w:szCs w:val="18"/>
+        </w:rPr>
+        <w:t xml:space="preserve">[]) </w:t>
+      </w:r>
+      <w:proofErr w:type="spellStart"/>
+      <w:r>
+        <w:rPr>
+          <w:rFonts w:ascii="Courier New" w:eastAsia="Times New Roman" w:hAnsi="Courier New" w:cs="Courier New"/>
+          <w:color w:val="A9B7C6"/>
+          <w:sz w:val="18"/>
+          <w:szCs w:val="18"/>
+        </w:rPr>
+        <w:t>objectInput.readObject</w:t>
+      </w:r>
+      <w:proofErr w:type="spellEnd"/>
+      <w:r>
+        <w:rPr>
+          <w:rFonts w:ascii="Courier New" w:eastAsia="Times New Roman" w:hAnsi="Courier New" w:cs="Courier New"/>
+          <w:color w:val="A9B7C6"/>
+          <w:sz w:val="18"/>
+          <w:szCs w:val="18"/>
+        </w:rPr>
+        <w:t>()</w:t>
+      </w:r>
+      <w:r>
+        <w:rPr>
+          <w:rFonts w:ascii="Courier New" w:eastAsia="Times New Roman" w:hAnsi="Courier New" w:cs="Courier New"/>
+          <w:color w:val="CC7832"/>
+          <w:sz w:val="18"/>
+          <w:szCs w:val="18"/>
+        </w:rPr>
+        <w:t>;</w:t>
+      </w:r>
+      <w:r>
+        <w:rPr>
+          <w:rFonts w:ascii="Courier New" w:eastAsia="Times New Roman" w:hAnsi="Courier New" w:cs="Courier New"/>
+          <w:color w:val="CC7832"/>
+          <w:sz w:val="18"/>
+          <w:szCs w:val="18"/>
+        </w:rPr>
+        <w:br/>
+      </w:r>
+      <w:proofErr w:type="spellStart"/>
+      <w:r>
+        <w:rPr>
+          <w:rFonts w:ascii="Courier New" w:eastAsia="Times New Roman" w:hAnsi="Courier New" w:cs="Courier New"/>
+          <w:color w:val="A9B7C6"/>
+          <w:sz w:val="18"/>
+          <w:szCs w:val="18"/>
+        </w:rPr>
+        <w:t>cipher.init</w:t>
+      </w:r>
+      <w:proofErr w:type="spellEnd"/>
+      <w:r>
+        <w:rPr>
+          <w:rFonts w:ascii="Courier New" w:eastAsia="Times New Roman" w:hAnsi="Courier New" w:cs="Courier New"/>
+          <w:color w:val="A9B7C6"/>
+          <w:sz w:val="18"/>
+          <w:szCs w:val="18"/>
+        </w:rPr>
+        <w:t>(</w:t>
+      </w:r>
+      <w:proofErr w:type="spellStart"/>
+      <w:r>
+        <w:rPr>
+          <w:rFonts w:ascii="Courier New" w:eastAsia="Times New Roman" w:hAnsi="Courier New" w:cs="Courier New"/>
+          <w:color w:val="A9B7C6"/>
+          <w:sz w:val="18"/>
+          <w:szCs w:val="18"/>
+        </w:rPr>
+        <w:t>Cipher.</w:t>
+      </w:r>
+      <w:r>
+        <w:rPr>
+          <w:rFonts w:ascii="Courier New" w:eastAsia="Times New Roman" w:hAnsi="Courier New" w:cs="Courier New"/>
+          <w:i/>
+          <w:iCs/>
+          <w:color w:val="9876AA"/>
+          <w:sz w:val="18"/>
+          <w:szCs w:val="18"/>
+        </w:rPr>
+        <w:t>DECRYPT_MODE</w:t>
+      </w:r>
+      <w:proofErr w:type="spellEnd"/>
+      <w:r>
+        <w:rPr>
+          <w:rFonts w:ascii="Courier New" w:eastAsia="Times New Roman" w:hAnsi="Courier New" w:cs="Courier New"/>
+          <w:color w:val="CC7832"/>
+          <w:sz w:val="18"/>
+          <w:szCs w:val="18"/>
+        </w:rPr>
+        <w:t xml:space="preserve">, </w:t>
+      </w:r>
+      <w:proofErr w:type="spellStart"/>
+      <w:r>
+        <w:rPr>
+          <w:rFonts w:ascii="Courier New" w:eastAsia="Times New Roman" w:hAnsi="Courier New" w:cs="Courier New"/>
+          <w:color w:val="A9B7C6"/>
+          <w:sz w:val="18"/>
+          <w:szCs w:val="18"/>
+        </w:rPr>
+        <w:t>secretKey</w:t>
+      </w:r>
+      <w:proofErr w:type="spellEnd"/>
+      <w:r>
+        <w:rPr>
+          <w:rFonts w:ascii="Courier New" w:eastAsia="Times New Roman" w:hAnsi="Courier New" w:cs="Courier New"/>
+          <w:color w:val="CC7832"/>
+          <w:sz w:val="18"/>
+          <w:szCs w:val="18"/>
+        </w:rPr>
+        <w:t xml:space="preserve">, new </w:t>
+      </w:r>
+      <w:proofErr w:type="spellStart"/>
+      <w:r>
+        <w:rPr>
+          <w:rFonts w:ascii="Courier New" w:eastAsia="Times New Roman" w:hAnsi="Courier New" w:cs="Courier New"/>
+          <w:color w:val="A9B7C6"/>
+          <w:sz w:val="18"/>
+          <w:szCs w:val="18"/>
+        </w:rPr>
+        <w:t>IvParameterSpec</w:t>
+      </w:r>
+      <w:proofErr w:type="spellEnd"/>
+      <w:r>
+        <w:rPr>
+          <w:rFonts w:ascii="Courier New" w:eastAsia="Times New Roman" w:hAnsi="Courier New" w:cs="Courier New"/>
+          <w:color w:val="A9B7C6"/>
+          <w:sz w:val="18"/>
+          <w:szCs w:val="18"/>
+        </w:rPr>
+        <w:t>(iv))</w:t>
+      </w:r>
+      <w:r>
+        <w:rPr>
+          <w:rFonts w:ascii="Courier New" w:eastAsia="Times New Roman" w:hAnsi="Courier New" w:cs="Courier New"/>
+          <w:color w:val="CC7832"/>
+          <w:sz w:val="18"/>
+          <w:szCs w:val="18"/>
+        </w:rPr>
+        <w:t>;</w:t>
+      </w:r>
+      <w:r>
+        <w:rPr>
+          <w:rFonts w:ascii="Courier New" w:eastAsia="Times New Roman" w:hAnsi="Courier New" w:cs="Courier New"/>
+          <w:color w:val="CC7832"/>
+          <w:sz w:val="18"/>
+          <w:szCs w:val="18"/>
+        </w:rPr>
+        <w:br/>
+      </w:r>
+      <w:r>
+        <w:rPr>
+          <w:rFonts w:ascii="Courier New" w:eastAsia="Times New Roman" w:hAnsi="Courier New" w:cs="Courier New"/>
+          <w:i/>
+          <w:iCs/>
+          <w:color w:val="629755"/>
+          <w:sz w:val="18"/>
+          <w:szCs w:val="18"/>
+        </w:rPr>
+        <w:t>/** END OF NEW CODE **/</w:t>
+      </w:r>
+    </w:p>
+    <w:p>
+      <w:pPr>
+        <w:pStyle w:val="ListParagraph"/>
+      </w:pPr>
+    </w:p>
+    <w:p>
+      <w:pPr>
+        <w:pStyle w:val="ListParagraph"/>
+        <w:jc w:val="center"/>
+      </w:pPr>
+      <w:r>
+        <w:t>On the client side</w:t>
+      </w:r>
+    </w:p>
+    <w:p>
+      <w:pPr>
+        <w:pStyle w:val="ListParagraph"/>
+        <w:shd w:val="clear" w:color="auto" w:fill="2B2B2B"/>
+        <w:tabs>
+          <w:tab w:val="left" w:pos="916"/>
+          <w:tab w:val="left" w:pos="1832"/>
+          <w:tab w:val="left" w:pos="2748"/>
+          <w:tab w:val="left" w:pos="3664"/>
+          <w:tab w:val="left" w:pos="4580"/>
+          <w:tab w:val="left" w:pos="5496"/>
+          <w:tab w:val="left" w:pos="6412"/>
+          <w:tab w:val="left" w:pos="7328"/>
+          <w:tab w:val="left" w:pos="8244"/>
+          <w:tab w:val="left" w:pos="9160"/>
+          <w:tab w:val="left" w:pos="10076"/>
+          <w:tab w:val="left" w:pos="10992"/>
+          <w:tab w:val="left" w:pos="11908"/>
+          <w:tab w:val="left" w:pos="12824"/>
+          <w:tab w:val="left" w:pos="13740"/>
+          <w:tab w:val="left" w:pos="14656"/>
+        </w:tabs>
+        <w:spacing w:after="0" w:line="240" w:lineRule="auto"/>
+        <w:rPr>
+          <w:rFonts w:ascii="Courier New" w:eastAsia="Times New Roman" w:hAnsi="Courier New" w:cs="Courier New"/>
+          <w:color w:val="A9B7C6"/>
+          <w:sz w:val="18"/>
+          <w:szCs w:val="18"/>
+        </w:rPr>
+      </w:pPr>
+      <w:r>
+        <w:rPr>
+          <w:rFonts w:ascii="Courier New" w:eastAsia="Times New Roman" w:hAnsi="Courier New" w:cs="Courier New"/>
+          <w:i/>
+          <w:iCs/>
+          <w:color w:val="629755"/>
+          <w:sz w:val="18"/>
+          <w:szCs w:val="18"/>
+        </w:rPr>
+        <w:t>/** ADDED CODE FOR DECRYPTING RESPONSE **/</w:t>
+      </w:r>
+      <w:r>
+        <w:rPr>
+          <w:rFonts w:ascii="Courier New" w:eastAsia="Times New Roman" w:hAnsi="Courier New" w:cs="Courier New"/>
+          <w:i/>
+          <w:iCs/>
+          <w:color w:val="629755"/>
+          <w:sz w:val="18"/>
+          <w:szCs w:val="18"/>
+        </w:rPr>
+        <w:br/>
+      </w:r>
+      <w:proofErr w:type="spellStart"/>
+      <w:r>
+        <w:rPr>
+          <w:rFonts w:ascii="Courier New" w:eastAsia="Times New Roman" w:hAnsi="Courier New" w:cs="Courier New"/>
+          <w:color w:val="A9B7C6"/>
+          <w:sz w:val="18"/>
+          <w:szCs w:val="18"/>
+        </w:rPr>
+        <w:t>cipher.init</w:t>
+      </w:r>
+      <w:proofErr w:type="spellEnd"/>
+      <w:r>
+        <w:rPr>
+          <w:rFonts w:ascii="Courier New" w:eastAsia="Times New Roman" w:hAnsi="Courier New" w:cs="Courier New"/>
+          <w:color w:val="A9B7C6"/>
+          <w:sz w:val="18"/>
+          <w:szCs w:val="18"/>
+        </w:rPr>
+        <w:t>(</w:t>
+      </w:r>
+      <w:proofErr w:type="spellStart"/>
+      <w:r>
+        <w:rPr>
+          <w:rFonts w:ascii="Courier New" w:eastAsia="Times New Roman" w:hAnsi="Courier New" w:cs="Courier New"/>
+          <w:color w:val="A9B7C6"/>
+          <w:sz w:val="18"/>
+          <w:szCs w:val="18"/>
+        </w:rPr>
+        <w:t>Cipher.</w:t>
+      </w:r>
+      <w:r>
+        <w:rPr>
+          <w:rFonts w:ascii="Courier New" w:eastAsia="Times New Roman" w:hAnsi="Courier New" w:cs="Courier New"/>
+          <w:i/>
+          <w:iCs/>
+          <w:color w:val="9876AA"/>
+          <w:sz w:val="18"/>
+          <w:szCs w:val="18"/>
+        </w:rPr>
+        <w:t>DECRYPT_MODE</w:t>
+      </w:r>
+      <w:proofErr w:type="spellEnd"/>
+      <w:r>
+        <w:rPr>
+          <w:rFonts w:ascii="Courier New" w:eastAsia="Times New Roman" w:hAnsi="Courier New" w:cs="Courier New"/>
+          <w:color w:val="CC7832"/>
+          <w:sz w:val="18"/>
+          <w:szCs w:val="18"/>
+        </w:rPr>
+        <w:t xml:space="preserve">, </w:t>
+      </w:r>
+      <w:proofErr w:type="spellStart"/>
+      <w:r>
+        <w:rPr>
+          <w:rFonts w:ascii="Courier New" w:eastAsia="Times New Roman" w:hAnsi="Courier New" w:cs="Courier New"/>
+          <w:color w:val="A9B7C6"/>
+          <w:sz w:val="18"/>
+          <w:szCs w:val="18"/>
+        </w:rPr>
+        <w:t>secretKey</w:t>
+      </w:r>
+      <w:proofErr w:type="spellEnd"/>
+      <w:r>
+        <w:rPr>
+          <w:rFonts w:ascii="Courier New" w:eastAsia="Times New Roman" w:hAnsi="Courier New" w:cs="Courier New"/>
+          <w:color w:val="CC7832"/>
+          <w:sz w:val="18"/>
+          <w:szCs w:val="18"/>
+        </w:rPr>
+        <w:t xml:space="preserve">, new </w:t>
+      </w:r>
+      <w:proofErr w:type="spellStart"/>
+      <w:r>
+        <w:rPr>
+          <w:rFonts w:ascii="Courier New" w:eastAsia="Times New Roman" w:hAnsi="Courier New" w:cs="Courier New"/>
+          <w:color w:val="A9B7C6"/>
+          <w:sz w:val="18"/>
+          <w:szCs w:val="18"/>
+        </w:rPr>
+        <w:t>IvParameterSpec</w:t>
+      </w:r>
+      <w:proofErr w:type="spellEnd"/>
+      <w:r>
+        <w:rPr>
+          <w:rFonts w:ascii="Courier New" w:eastAsia="Times New Roman" w:hAnsi="Courier New" w:cs="Courier New"/>
+          <w:color w:val="A9B7C6"/>
+          <w:sz w:val="18"/>
+          <w:szCs w:val="18"/>
+        </w:rPr>
+        <w:t>(iv))</w:t>
+      </w:r>
+      <w:r>
+        <w:rPr>
+          <w:rFonts w:ascii="Courier New" w:eastAsia="Times New Roman" w:hAnsi="Courier New" w:cs="Courier New"/>
+          <w:color w:val="CC7832"/>
+          <w:sz w:val="18"/>
+          <w:szCs w:val="18"/>
+        </w:rPr>
+        <w:t>;</w:t>
+      </w:r>
+      <w:r>
+        <w:rPr>
+          <w:rFonts w:ascii="Courier New" w:eastAsia="Times New Roman" w:hAnsi="Courier New" w:cs="Courier New"/>
+          <w:color w:val="CC7832"/>
+          <w:sz w:val="18"/>
+          <w:szCs w:val="18"/>
+        </w:rPr>
+        <w:br/>
+      </w:r>
+      <w:proofErr w:type="spellStart"/>
+      <w:r>
+        <w:rPr>
+          <w:rFonts w:ascii="Courier New" w:eastAsia="Times New Roman" w:hAnsi="Courier New" w:cs="Courier New"/>
+          <w:color w:val="A9B7C6"/>
+          <w:sz w:val="18"/>
+          <w:szCs w:val="18"/>
+        </w:rPr>
+        <w:t>decryptedByte</w:t>
+      </w:r>
+      <w:proofErr w:type="spellEnd"/>
+      <w:r>
+        <w:rPr>
+          <w:rFonts w:ascii="Courier New" w:eastAsia="Times New Roman" w:hAnsi="Courier New" w:cs="Courier New"/>
+          <w:color w:val="A9B7C6"/>
+          <w:sz w:val="18"/>
+          <w:szCs w:val="18"/>
+        </w:rPr>
+        <w:t xml:space="preserve"> = (</w:t>
+      </w:r>
+      <w:r>
+        <w:rPr>
+          <w:rFonts w:ascii="Courier New" w:eastAsia="Times New Roman" w:hAnsi="Courier New" w:cs="Courier New"/>
+          <w:color w:val="CC7832"/>
+          <w:sz w:val="18"/>
+          <w:szCs w:val="18"/>
+        </w:rPr>
+        <w:t>byte</w:t>
+      </w:r>
+      <w:r>
+        <w:rPr>
+          <w:rFonts w:ascii="Courier New" w:eastAsia="Times New Roman" w:hAnsi="Courier New" w:cs="Courier New"/>
+          <w:color w:val="A9B7C6"/>
+          <w:sz w:val="18"/>
+          <w:szCs w:val="18"/>
+        </w:rPr>
+        <w:t xml:space="preserve">[]) </w:t>
+      </w:r>
+      <w:proofErr w:type="spellStart"/>
+      <w:r>
+        <w:rPr>
+          <w:rFonts w:ascii="Courier New" w:eastAsia="Times New Roman" w:hAnsi="Courier New" w:cs="Courier New"/>
+          <w:color w:val="A9B7C6"/>
+          <w:sz w:val="18"/>
+          <w:szCs w:val="18"/>
+        </w:rPr>
+        <w:t>objectInput.readObject</w:t>
+      </w:r>
+      <w:proofErr w:type="spellEnd"/>
+      <w:r>
+        <w:rPr>
+          <w:rFonts w:ascii="Courier New" w:eastAsia="Times New Roman" w:hAnsi="Courier New" w:cs="Courier New"/>
+          <w:color w:val="A9B7C6"/>
+          <w:sz w:val="18"/>
+          <w:szCs w:val="18"/>
+        </w:rPr>
+        <w:t>()</w:t>
+      </w:r>
+      <w:r>
+        <w:rPr>
+          <w:rFonts w:ascii="Courier New" w:eastAsia="Times New Roman" w:hAnsi="Courier New" w:cs="Courier New"/>
+          <w:color w:val="CC7832"/>
+          <w:sz w:val="18"/>
+          <w:szCs w:val="18"/>
+        </w:rPr>
+        <w:t>;</w:t>
+      </w:r>
+      <w:r>
+        <w:rPr>
+          <w:rFonts w:ascii="Courier New" w:eastAsia="Times New Roman" w:hAnsi="Courier New" w:cs="Courier New"/>
+          <w:color w:val="CC7832"/>
+          <w:sz w:val="18"/>
+          <w:szCs w:val="18"/>
+        </w:rPr>
+        <w:br/>
+      </w:r>
+      <w:r>
+        <w:rPr>
+          <w:rFonts w:ascii="Courier New" w:eastAsia="Times New Roman" w:hAnsi="Courier New" w:cs="Courier New"/>
+          <w:color w:val="A9B7C6"/>
+          <w:sz w:val="18"/>
+          <w:szCs w:val="18"/>
+        </w:rPr>
+        <w:t xml:space="preserve">String </w:t>
+      </w:r>
+      <w:proofErr w:type="spellStart"/>
+      <w:r>
+        <w:rPr>
+          <w:rFonts w:ascii="Courier New" w:eastAsia="Times New Roman" w:hAnsi="Courier New" w:cs="Courier New"/>
+          <w:color w:val="A9B7C6"/>
+          <w:sz w:val="18"/>
+          <w:szCs w:val="18"/>
+        </w:rPr>
+        <w:t>str</w:t>
+      </w:r>
+      <w:proofErr w:type="spellEnd"/>
+      <w:r>
+        <w:rPr>
+          <w:rFonts w:ascii="Courier New" w:eastAsia="Times New Roman" w:hAnsi="Courier New" w:cs="Courier New"/>
+          <w:color w:val="A9B7C6"/>
+          <w:sz w:val="18"/>
+          <w:szCs w:val="18"/>
+        </w:rPr>
+        <w:t xml:space="preserve"> = </w:t>
+      </w:r>
+      <w:r>
+        <w:rPr>
+          <w:rFonts w:ascii="Courier New" w:eastAsia="Times New Roman" w:hAnsi="Courier New" w:cs="Courier New"/>
+          <w:color w:val="CC7832"/>
+          <w:sz w:val="18"/>
+          <w:szCs w:val="18"/>
+        </w:rPr>
+        <w:t xml:space="preserve">new </w:t>
+      </w:r>
+      <w:r>
+        <w:rPr>
+          <w:rFonts w:ascii="Courier New" w:eastAsia="Times New Roman" w:hAnsi="Courier New" w:cs="Courier New"/>
+          <w:color w:val="A9B7C6"/>
+          <w:sz w:val="18"/>
+          <w:szCs w:val="18"/>
+        </w:rPr>
+        <w:t>String(</w:t>
+      </w:r>
+      <w:proofErr w:type="spellStart"/>
+      <w:r>
+        <w:rPr>
+          <w:rFonts w:ascii="Courier New" w:eastAsia="Times New Roman" w:hAnsi="Courier New" w:cs="Courier New"/>
+          <w:color w:val="A9B7C6"/>
+          <w:sz w:val="18"/>
+          <w:szCs w:val="18"/>
+        </w:rPr>
+        <w:t>cipher.doFinal</w:t>
+      </w:r>
+      <w:proofErr w:type="spellEnd"/>
+      <w:r>
+        <w:rPr>
+          <w:rFonts w:ascii="Courier New" w:eastAsia="Times New Roman" w:hAnsi="Courier New" w:cs="Courier New"/>
+          <w:color w:val="A9B7C6"/>
+          <w:sz w:val="18"/>
+          <w:szCs w:val="18"/>
+        </w:rPr>
+        <w:t>(</w:t>
+      </w:r>
+      <w:proofErr w:type="spellStart"/>
+      <w:r>
+        <w:rPr>
+          <w:rFonts w:ascii="Courier New" w:eastAsia="Times New Roman" w:hAnsi="Courier New" w:cs="Courier New"/>
+          <w:color w:val="A9B7C6"/>
+          <w:sz w:val="18"/>
+          <w:szCs w:val="18"/>
+        </w:rPr>
+        <w:t>decryptedByte</w:t>
+      </w:r>
+      <w:proofErr w:type="spellEnd"/>
+      <w:r>
+        <w:rPr>
+          <w:rFonts w:ascii="Courier New" w:eastAsia="Times New Roman" w:hAnsi="Courier New" w:cs="Courier New"/>
+          <w:color w:val="A9B7C6"/>
+          <w:sz w:val="18"/>
+          <w:szCs w:val="18"/>
+        </w:rPr>
+        <w:t>))</w:t>
+      </w:r>
+      <w:r>
+        <w:rPr>
+          <w:rFonts w:ascii="Courier New" w:eastAsia="Times New Roman" w:hAnsi="Courier New" w:cs="Courier New"/>
+          <w:color w:val="CC7832"/>
+          <w:sz w:val="18"/>
+          <w:szCs w:val="18"/>
+        </w:rPr>
+        <w:t>;</w:t>
+      </w:r>
+      <w:r>
+        <w:rPr>
+          <w:rFonts w:ascii="Courier New" w:eastAsia="Times New Roman" w:hAnsi="Courier New" w:cs="Courier New"/>
+          <w:color w:val="CC7832"/>
+          <w:sz w:val="18"/>
+          <w:szCs w:val="18"/>
+        </w:rPr>
+        <w:br/>
+      </w:r>
+      <w:proofErr w:type="spellStart"/>
+      <w:r>
+        <w:rPr>
+          <w:rFonts w:ascii="Courier New" w:eastAsia="Times New Roman" w:hAnsi="Courier New" w:cs="Courier New"/>
+          <w:color w:val="A9B7C6"/>
+          <w:sz w:val="18"/>
+          <w:szCs w:val="18"/>
+        </w:rPr>
+        <w:t>System.</w:t>
+      </w:r>
+      <w:r>
+        <w:rPr>
+          <w:rFonts w:ascii="Courier New" w:eastAsia="Times New Roman" w:hAnsi="Courier New" w:cs="Courier New"/>
+          <w:i/>
+          <w:iCs/>
+          <w:color w:val="9876AA"/>
+          <w:sz w:val="18"/>
+          <w:szCs w:val="18"/>
+        </w:rPr>
+        <w:t>out</w:t>
+      </w:r>
+      <w:r>
+        <w:rPr>
+          <w:rFonts w:ascii="Courier New" w:eastAsia="Times New Roman" w:hAnsi="Courier New" w:cs="Courier New"/>
+          <w:color w:val="A9B7C6"/>
+          <w:sz w:val="18"/>
+          <w:szCs w:val="18"/>
+        </w:rPr>
+        <w:t>.println</w:t>
+      </w:r>
+      <w:proofErr w:type="spellEnd"/>
+      <w:r>
+        <w:rPr>
+          <w:rFonts w:ascii="Courier New" w:eastAsia="Times New Roman" w:hAnsi="Courier New" w:cs="Courier New"/>
+          <w:color w:val="A9B7C6"/>
+          <w:sz w:val="18"/>
+          <w:szCs w:val="18"/>
+        </w:rPr>
+        <w:t>(</w:t>
+      </w:r>
+      <w:r>
+        <w:rPr>
+          <w:rFonts w:ascii="Courier New" w:eastAsia="Times New Roman" w:hAnsi="Courier New" w:cs="Courier New"/>
+          <w:color w:val="6A8759"/>
+          <w:sz w:val="18"/>
+          <w:szCs w:val="18"/>
+        </w:rPr>
+        <w:t xml:space="preserve">"Echo:" </w:t>
+      </w:r>
+      <w:r>
+        <w:rPr>
+          <w:rFonts w:ascii="Courier New" w:eastAsia="Times New Roman" w:hAnsi="Courier New" w:cs="Courier New"/>
+          <w:color w:val="A9B7C6"/>
+          <w:sz w:val="18"/>
+          <w:szCs w:val="18"/>
+        </w:rPr>
+        <w:t xml:space="preserve">+ </w:t>
+      </w:r>
+      <w:proofErr w:type="spellStart"/>
+      <w:r>
+        <w:rPr>
+          <w:rFonts w:ascii="Courier New" w:eastAsia="Times New Roman" w:hAnsi="Courier New" w:cs="Courier New"/>
+          <w:color w:val="A9B7C6"/>
+          <w:sz w:val="18"/>
+          <w:szCs w:val="18"/>
+        </w:rPr>
+        <w:t>str</w:t>
+      </w:r>
+      <w:proofErr w:type="spellEnd"/>
+      <w:r>
+        <w:rPr>
+          <w:rFonts w:ascii="Courier New" w:eastAsia="Times New Roman" w:hAnsi="Courier New" w:cs="Courier New"/>
+          <w:color w:val="A9B7C6"/>
+          <w:sz w:val="18"/>
+          <w:szCs w:val="18"/>
+        </w:rPr>
+        <w:t>)</w:t>
+      </w:r>
+      <w:r>
+        <w:rPr>
+          <w:rFonts w:ascii="Courier New" w:eastAsia="Times New Roman" w:hAnsi="Courier New" w:cs="Courier New"/>
+          <w:color w:val="CC7832"/>
+          <w:sz w:val="18"/>
+          <w:szCs w:val="18"/>
+        </w:rPr>
+        <w:t>;</w:t>
+      </w:r>
+      <w:r>
+        <w:rPr>
+          <w:rFonts w:ascii="Courier New" w:eastAsia="Times New Roman" w:hAnsi="Courier New" w:cs="Courier New"/>
+          <w:color w:val="CC7832"/>
+          <w:sz w:val="18"/>
+          <w:szCs w:val="18"/>
+        </w:rPr>
+        <w:br/>
+      </w:r>
+      <w:proofErr w:type="spellStart"/>
+      <w:r>
+        <w:rPr>
+          <w:rFonts w:ascii="Courier New" w:eastAsia="Times New Roman" w:hAnsi="Courier New" w:cs="Courier New"/>
+          <w:color w:val="A9B7C6"/>
+          <w:sz w:val="18"/>
+          <w:szCs w:val="18"/>
+        </w:rPr>
+        <w:t>cipher.init</w:t>
+      </w:r>
+      <w:proofErr w:type="spellEnd"/>
+      <w:r>
+        <w:rPr>
+          <w:rFonts w:ascii="Courier New" w:eastAsia="Times New Roman" w:hAnsi="Courier New" w:cs="Courier New"/>
+          <w:color w:val="A9B7C6"/>
+          <w:sz w:val="18"/>
+          <w:szCs w:val="18"/>
+        </w:rPr>
+        <w:t>(</w:t>
+      </w:r>
+      <w:proofErr w:type="spellStart"/>
+      <w:r>
+        <w:rPr>
+          <w:rFonts w:ascii="Courier New" w:eastAsia="Times New Roman" w:hAnsi="Courier New" w:cs="Courier New"/>
+          <w:color w:val="A9B7C6"/>
+          <w:sz w:val="18"/>
+          <w:szCs w:val="18"/>
+        </w:rPr>
+        <w:t>Cipher.</w:t>
+      </w:r>
+      <w:r>
+        <w:rPr>
+          <w:rFonts w:ascii="Courier New" w:eastAsia="Times New Roman" w:hAnsi="Courier New" w:cs="Courier New"/>
+          <w:i/>
+          <w:iCs/>
+          <w:color w:val="9876AA"/>
+          <w:sz w:val="18"/>
+          <w:szCs w:val="18"/>
+        </w:rPr>
+        <w:t>ENCRYPT_MODE</w:t>
+      </w:r>
+      <w:proofErr w:type="spellEnd"/>
+      <w:r>
+        <w:rPr>
+          <w:rFonts w:ascii="Courier New" w:eastAsia="Times New Roman" w:hAnsi="Courier New" w:cs="Courier New"/>
+          <w:color w:val="CC7832"/>
+          <w:sz w:val="18"/>
+          <w:szCs w:val="18"/>
+        </w:rPr>
+        <w:t xml:space="preserve">, </w:t>
+      </w:r>
+      <w:proofErr w:type="spellStart"/>
+      <w:r>
+        <w:rPr>
+          <w:rFonts w:ascii="Courier New" w:eastAsia="Times New Roman" w:hAnsi="Courier New" w:cs="Courier New"/>
+          <w:color w:val="A9B7C6"/>
+          <w:sz w:val="18"/>
+          <w:szCs w:val="18"/>
+        </w:rPr>
+        <w:t>secretKey</w:t>
+      </w:r>
+      <w:proofErr w:type="spellEnd"/>
+      <w:r>
+        <w:rPr>
+          <w:rFonts w:ascii="Courier New" w:eastAsia="Times New Roman" w:hAnsi="Courier New" w:cs="Courier New"/>
+          <w:color w:val="A9B7C6"/>
+          <w:sz w:val="18"/>
+          <w:szCs w:val="18"/>
+        </w:rPr>
+        <w:t>)</w:t>
+      </w:r>
+      <w:r>
+        <w:rPr>
+          <w:rFonts w:ascii="Courier New" w:eastAsia="Times New Roman" w:hAnsi="Courier New" w:cs="Courier New"/>
+          <w:color w:val="CC7832"/>
+          <w:sz w:val="18"/>
+          <w:szCs w:val="18"/>
+        </w:rPr>
+        <w:t>;</w:t>
+      </w:r>
+      <w:r>
+        <w:rPr>
+          <w:rFonts w:ascii="Courier New" w:eastAsia="Times New Roman" w:hAnsi="Courier New" w:cs="Courier New"/>
+          <w:color w:val="CC7832"/>
+          <w:sz w:val="18"/>
+          <w:szCs w:val="18"/>
+        </w:rPr>
+        <w:br/>
+      </w:r>
+      <w:r>
+        <w:rPr>
+          <w:rFonts w:ascii="Courier New" w:eastAsia="Times New Roman" w:hAnsi="Courier New" w:cs="Courier New"/>
+          <w:color w:val="A9B7C6"/>
+          <w:sz w:val="18"/>
+          <w:szCs w:val="18"/>
+        </w:rPr>
+        <w:t xml:space="preserve">iv = </w:t>
+      </w:r>
+      <w:proofErr w:type="spellStart"/>
+      <w:r>
+        <w:rPr>
+          <w:rFonts w:ascii="Courier New" w:eastAsia="Times New Roman" w:hAnsi="Courier New" w:cs="Courier New"/>
+          <w:color w:val="A9B7C6"/>
+          <w:sz w:val="18"/>
+          <w:szCs w:val="18"/>
+        </w:rPr>
+        <w:t>cipher.getIV</w:t>
+      </w:r>
+      <w:proofErr w:type="spellEnd"/>
+      <w:r>
+        <w:rPr>
+          <w:rFonts w:ascii="Courier New" w:eastAsia="Times New Roman" w:hAnsi="Courier New" w:cs="Courier New"/>
+          <w:color w:val="A9B7C6"/>
+          <w:sz w:val="18"/>
+          <w:szCs w:val="18"/>
+        </w:rPr>
+        <w:t>()</w:t>
+      </w:r>
+      <w:r>
+        <w:rPr>
+          <w:rFonts w:ascii="Courier New" w:eastAsia="Times New Roman" w:hAnsi="Courier New" w:cs="Courier New"/>
+          <w:color w:val="CC7832"/>
+          <w:sz w:val="18"/>
+          <w:szCs w:val="18"/>
+        </w:rPr>
+        <w:t>;</w:t>
+      </w:r>
+      <w:r>
+        <w:rPr>
+          <w:rFonts w:ascii="Courier New" w:eastAsia="Times New Roman" w:hAnsi="Courier New" w:cs="Courier New"/>
+          <w:color w:val="CC7832"/>
+          <w:sz w:val="18"/>
+          <w:szCs w:val="18"/>
+        </w:rPr>
+        <w:br/>
+      </w:r>
+      <w:proofErr w:type="spellStart"/>
+      <w:r>
+        <w:rPr>
+          <w:rFonts w:ascii="Courier New" w:eastAsia="Times New Roman" w:hAnsi="Courier New" w:cs="Courier New"/>
+          <w:color w:val="A9B7C6"/>
+          <w:sz w:val="18"/>
+          <w:szCs w:val="18"/>
+        </w:rPr>
+        <w:t>objectOutput.writeObject</w:t>
+      </w:r>
+      <w:proofErr w:type="spellEnd"/>
+      <w:r>
+        <w:rPr>
+          <w:rFonts w:ascii="Courier New" w:eastAsia="Times New Roman" w:hAnsi="Courier New" w:cs="Courier New"/>
+          <w:color w:val="A9B7C6"/>
+          <w:sz w:val="18"/>
+          <w:szCs w:val="18"/>
+        </w:rPr>
+        <w:t>(iv)</w:t>
+      </w:r>
+      <w:r>
+        <w:rPr>
+          <w:rFonts w:ascii="Courier New" w:eastAsia="Times New Roman" w:hAnsi="Courier New" w:cs="Courier New"/>
+          <w:color w:val="CC7832"/>
+          <w:sz w:val="18"/>
+          <w:szCs w:val="18"/>
+        </w:rPr>
+        <w:t>;</w:t>
+      </w:r>
+      <w:r>
+        <w:rPr>
+          <w:rFonts w:ascii="Courier New" w:eastAsia="Times New Roman" w:hAnsi="Courier New" w:cs="Courier New"/>
+          <w:color w:val="CC7832"/>
+          <w:sz w:val="18"/>
+          <w:szCs w:val="18"/>
+        </w:rPr>
+        <w:br/>
+      </w:r>
+      <w:proofErr w:type="spellStart"/>
+      <w:r>
+        <w:rPr>
+          <w:rFonts w:ascii="Courier New" w:eastAsia="Times New Roman" w:hAnsi="Courier New" w:cs="Courier New"/>
+          <w:color w:val="A9B7C6"/>
+          <w:sz w:val="18"/>
+          <w:szCs w:val="18"/>
+        </w:rPr>
+        <w:t>objectOutput.flush</w:t>
+      </w:r>
+      <w:proofErr w:type="spellEnd"/>
+      <w:r>
+        <w:rPr>
+          <w:rFonts w:ascii="Courier New" w:eastAsia="Times New Roman" w:hAnsi="Courier New" w:cs="Courier New"/>
+          <w:color w:val="A9B7C6"/>
+          <w:sz w:val="18"/>
+          <w:szCs w:val="18"/>
+        </w:rPr>
+        <w:t>()</w:t>
+      </w:r>
+      <w:r>
+        <w:rPr>
+          <w:rFonts w:ascii="Courier New" w:eastAsia="Times New Roman" w:hAnsi="Courier New" w:cs="Courier New"/>
+          <w:color w:val="CC7832"/>
+          <w:sz w:val="18"/>
+          <w:szCs w:val="18"/>
+        </w:rPr>
+        <w:t>;</w:t>
+      </w:r>
+      <w:r>
+        <w:rPr>
+          <w:rFonts w:ascii="Courier New" w:eastAsia="Times New Roman" w:hAnsi="Courier New" w:cs="Courier New"/>
+          <w:color w:val="CC7832"/>
+          <w:sz w:val="18"/>
+          <w:szCs w:val="18"/>
+        </w:rPr>
+        <w:br/>
+      </w:r>
+      <w:r>
+        <w:rPr>
+          <w:rFonts w:ascii="Courier New" w:eastAsia="Times New Roman" w:hAnsi="Courier New" w:cs="Courier New"/>
+          <w:i/>
+          <w:iCs/>
+          <w:color w:val="629755"/>
+          <w:sz w:val="18"/>
+          <w:szCs w:val="18"/>
+        </w:rPr>
+        <w:t>/** END OF NEW CODE **/</w:t>
+      </w:r>
+    </w:p>
+    <w:p>
+      <w:pPr>
+        <w:pStyle w:val="ListParagraph"/>
+      </w:pPr>
+    </w:p>
+    <w:p>
+      <w:pPr>
+        <w:pStyle w:val="ListParagraph"/>
+      </w:pPr>
+      <w:r>
+        <w:t>I’ll include the whole files as part of my email.</w:t>
+      </w:r>
+    </w:p>
+    <w:p/>
+    <w:p>
+      <w:pPr>
+        <w:pStyle w:val="ListParagraph"/>
+        <w:numPr>
+          <w:ilvl w:val="0"/>
+          <w:numId w:val="1"/>
+        </w:numPr>
+      </w:pPr>
+      <w:r>
+        <w:t xml:space="preserve">Did not finish 6, just have a rough outline of the client and server code (not </w:t>
+      </w:r>
+      <w:r>
+        <w:t xml:space="preserve">completely </w:t>
+      </w:r>
+      <w:r>
+        <w:t>working yet).</w:t>
+      </w:r>
+    </w:p>
+    <w:p>
+      <w:pPr>
+        <w:pStyle w:val="ListParagraph"/>
+      </w:pPr>
+    </w:p>
+    <w:p>
+      <w:pPr>
+        <w:pStyle w:val="ListParagraph"/>
+        <w:numPr>
+          <w:ilvl w:val="0"/>
+          <w:numId w:val="1"/>
+        </w:numPr>
+      </w:pPr>
+      <w:r>
+        <w:t>Made more progress on 7 than 6, but it is still not working. I am able to connect and communicate with the server, but I am having issues getting the random bytes from the server decrypted properly.</w:t>
+      </w:r>
+      <w:r>
+        <w:t xml:space="preserve"> </w:t>
+      </w:r>
+      <w:r>
+        <w:t>I have the next steps for encrypting and sending the client random bytes coded, and I believe that if I can get the decoding working I will be able to get the flag.</w:t>
+      </w:r>
+      <w:bookmarkStart w:id="0" w:name="_GoBack"/>
+      <w:bookmarkEnd w:id="0"/>
     </w:p>
     <w:sectPr>
       <w:headerReference w:type="default" r:id="rId12"/>
@@ -2195,7 +3589,7 @@
 </file>
 
 <file path=customXml/itemProps1.xml><?xml version="1.0" encoding="utf-8"?>
-<ds:datastoreItem xmlns:ds="http://schemas.openxmlformats.org/officeDocument/2006/customXml" ds:itemID="{9195E8B8-9651-4DC3-A562-AF940803BEA6}">
+<ds:datastoreItem xmlns:ds="http://schemas.openxmlformats.org/officeDocument/2006/customXml" ds:itemID="{AA9B97F4-0021-41E5-94B2-5E92D43E4FE1}">
   <ds:schemaRefs>
     <ds:schemaRef ds:uri="http://schemas.openxmlformats.org/officeDocument/2006/bibliography"/>
   </ds:schemaRefs>

</xml_diff>